<commit_message>
Act Casos de Uso
</commit_message>
<xml_diff>
--- a/Documentation/GreenPoint - Casos de Uso.docx
+++ b/Documentation/GreenPoint - Casos de Uso.docx
@@ -246,7 +246,52 @@
           <w:sz w:val="36"/>
           <w:szCs w:val="36"/>
         </w:rPr>
-        <w:t>Fecha: [dd/mm/aaa]</w:t>
+        <w:t xml:space="preserve">Fecha: </w:t>
+      </w:r>
+      <w:r>
+        <w:rPr>
+          <w:b/>
+          <w:i/>
+          <w:sz w:val="36"/>
+          <w:szCs w:val="36"/>
+        </w:rPr>
+        <w:t>13</w:t>
+      </w:r>
+      <w:r>
+        <w:rPr>
+          <w:b/>
+          <w:i/>
+          <w:sz w:val="36"/>
+          <w:szCs w:val="36"/>
+        </w:rPr>
+        <w:t>/</w:t>
+      </w:r>
+      <w:r>
+        <w:rPr>
+          <w:b/>
+          <w:i/>
+          <w:sz w:val="36"/>
+          <w:szCs w:val="36"/>
+        </w:rPr>
+        <w:t>05</w:t>
+      </w:r>
+      <w:r>
+        <w:rPr>
+          <w:b/>
+          <w:i/>
+          <w:sz w:val="36"/>
+          <w:szCs w:val="36"/>
+        </w:rPr>
+        <w:t>/</w:t>
+      </w:r>
+      <w:r>
+        <w:rPr>
+          <w:b/>
+          <w:i/>
+          <w:sz w:val="36"/>
+          <w:szCs w:val="36"/>
+        </w:rPr>
+        <w:t>2024</w:t>
       </w:r>
     </w:p>
     <w:p>
@@ -3032,20 +3077,760 @@
         <w:spacing w:after="0" w:line="240" w:lineRule="auto"/>
         <w:rPr>
           <w:rFonts w:eastAsia="Times New Roman" w:cs="Arial"/>
+          <w:szCs w:val="24"/>
+          <w:lang w:val="es-EC" w:eastAsia="es-VE"/>
+        </w:rPr>
+      </w:pPr>
+      <w:r>
+        <w:rPr>
+          <w:rFonts w:eastAsia="Times New Roman" w:cs="Arial"/>
+          <w:szCs w:val="24"/>
+          <w:lang w:val="es-EC" w:eastAsia="es-VE"/>
+        </w:rPr>
+        <w:t>El presente documento de Especificación de Casos de Uso describe los procesos y escenarios de negocio relacionados con el software "GreenPoint". GreenPoint es una plataforma diseñada para abordar la problemática de la falta de conocimiento y puntos verdes para el reciclaje en la ciudad de Riobamba, Ecuador. Este sistema ofrece una solución integral al proporcionar información sobre puntos verdes disponibles, incentivar el reciclaje a través de un sistema de recompensas y permitir a los negocios locales agregar nuevos puntos verdes a la plataforma.</w:t>
+      </w:r>
+    </w:p>
+    <w:p>
+      <w:pPr>
+        <w:shd w:val="clear" w:color="auto" w:fill="FFFFFF"/>
+        <w:spacing w:after="0" w:line="240" w:lineRule="auto"/>
+        <w:rPr>
+          <w:rFonts w:eastAsia="Times New Roman" w:cs="Arial"/>
+          <w:szCs w:val="24"/>
+          <w:lang w:val="es-EC" w:eastAsia="es-VE"/>
+        </w:rPr>
+      </w:pPr>
+    </w:p>
+    <w:p>
+      <w:pPr>
+        <w:shd w:val="clear" w:color="auto" w:fill="FFFFFF"/>
+        <w:spacing w:after="0" w:line="240" w:lineRule="auto"/>
+        <w:rPr>
+          <w:rFonts w:eastAsia="Times New Roman" w:cs="Arial"/>
+          <w:b/>
+          <w:bCs/>
+          <w:szCs w:val="24"/>
+          <w:lang w:val="es-EC" w:eastAsia="es-VE"/>
+        </w:rPr>
+      </w:pPr>
+      <w:r>
+        <w:rPr>
+          <w:rFonts w:eastAsia="Times New Roman" w:cs="Arial"/>
+          <w:b/>
+          <w:bCs/>
+          <w:szCs w:val="24"/>
+          <w:lang w:val="es-EC" w:eastAsia="es-VE"/>
+        </w:rPr>
+        <w:t>Procesos y Subprocesos:</w:t>
+      </w:r>
+    </w:p>
+    <w:p>
+      <w:pPr>
+        <w:shd w:val="clear" w:color="auto" w:fill="FFFFFF"/>
+        <w:spacing w:after="0" w:line="240" w:lineRule="auto"/>
+        <w:rPr>
+          <w:rFonts w:eastAsia="Times New Roman" w:cs="Arial"/>
+          <w:szCs w:val="24"/>
+          <w:lang w:val="es-EC" w:eastAsia="es-VE"/>
+        </w:rPr>
+      </w:pPr>
+    </w:p>
+    <w:p>
+      <w:pPr>
+        <w:numPr>
+          <w:ilvl w:val="0"/>
+          <w:numId w:val="13"/>
+        </w:numPr>
+        <w:shd w:val="clear" w:color="auto" w:fill="FFFFFF"/>
+        <w:spacing w:after="0" w:line="240" w:lineRule="auto"/>
+        <w:rPr>
+          <w:rFonts w:eastAsia="Times New Roman" w:cs="Arial"/>
+          <w:szCs w:val="24"/>
+          <w:lang w:val="es-EC" w:eastAsia="es-VE"/>
+        </w:rPr>
+      </w:pPr>
+      <w:r>
+        <w:rPr>
+          <w:rFonts w:eastAsia="Times New Roman" w:cs="Arial"/>
+          <w:b/>
+          <w:bCs/>
+          <w:szCs w:val="24"/>
+          <w:lang w:val="es-EC" w:eastAsia="es-VE"/>
+        </w:rPr>
+        <w:t>Localización de Puntos Verdes:</w:t>
+      </w:r>
+    </w:p>
+    <w:p>
+      <w:pPr>
+        <w:shd w:val="clear" w:color="auto" w:fill="FFFFFF"/>
+        <w:spacing w:after="0" w:line="240" w:lineRule="auto"/>
+        <w:ind w:left="720"/>
+        <w:rPr>
+          <w:rFonts w:eastAsia="Times New Roman" w:cs="Arial"/>
+          <w:szCs w:val="24"/>
+          <w:lang w:val="es-EC" w:eastAsia="es-VE"/>
+        </w:rPr>
+      </w:pPr>
+    </w:p>
+    <w:p>
+      <w:pPr>
+        <w:numPr>
+          <w:ilvl w:val="1"/>
+          <w:numId w:val="13"/>
+        </w:numPr>
+        <w:shd w:val="clear" w:color="auto" w:fill="FFFFFF"/>
+        <w:spacing w:after="0" w:line="240" w:lineRule="auto"/>
+        <w:rPr>
+          <w:rFonts w:eastAsia="Times New Roman" w:cs="Arial"/>
+          <w:szCs w:val="24"/>
+          <w:lang w:val="es-EC" w:eastAsia="es-VE"/>
+        </w:rPr>
+      </w:pPr>
+      <w:r>
+        <w:rPr>
+          <w:rFonts w:eastAsia="Times New Roman" w:cs="Arial"/>
+          <w:szCs w:val="24"/>
+          <w:lang w:val="es-EC" w:eastAsia="es-VE"/>
+        </w:rPr>
+        <w:t>Este proceso implica la identificación de los puntos verdes disponibles en la ciudad de Riobamba.</w:t>
+      </w:r>
+    </w:p>
+    <w:p>
+      <w:pPr>
+        <w:numPr>
+          <w:ilvl w:val="1"/>
+          <w:numId w:val="13"/>
+        </w:numPr>
+        <w:shd w:val="clear" w:color="auto" w:fill="FFFFFF"/>
+        <w:spacing w:after="0" w:line="240" w:lineRule="auto"/>
+        <w:rPr>
+          <w:rFonts w:eastAsia="Times New Roman" w:cs="Arial"/>
+          <w:szCs w:val="24"/>
+          <w:lang w:val="es-EC" w:eastAsia="es-VE"/>
+        </w:rPr>
+      </w:pPr>
+      <w:r>
+        <w:rPr>
+          <w:rFonts w:eastAsia="Times New Roman" w:cs="Arial"/>
+          <w:szCs w:val="24"/>
+          <w:lang w:val="es-EC" w:eastAsia="es-VE"/>
+        </w:rPr>
+        <w:t>Subproceso: Obtención y actualización de la base de datos de puntos verdes.</w:t>
+      </w:r>
+    </w:p>
+    <w:p>
+      <w:pPr>
+        <w:shd w:val="clear" w:color="auto" w:fill="FFFFFF"/>
+        <w:spacing w:after="0" w:line="240" w:lineRule="auto"/>
+        <w:ind w:left="720"/>
+        <w:rPr>
+          <w:rFonts w:eastAsia="Times New Roman" w:cs="Arial"/>
+          <w:szCs w:val="24"/>
+          <w:lang w:val="es-EC" w:eastAsia="es-VE"/>
+        </w:rPr>
+      </w:pPr>
+    </w:p>
+    <w:p>
+      <w:pPr>
+        <w:numPr>
+          <w:ilvl w:val="0"/>
+          <w:numId w:val="13"/>
+        </w:numPr>
+        <w:shd w:val="clear" w:color="auto" w:fill="FFFFFF"/>
+        <w:spacing w:after="0" w:line="240" w:lineRule="auto"/>
+        <w:rPr>
+          <w:rFonts w:eastAsia="Times New Roman" w:cs="Arial"/>
+          <w:szCs w:val="24"/>
+          <w:lang w:val="es-EC" w:eastAsia="es-VE"/>
+        </w:rPr>
+      </w:pPr>
+      <w:r>
+        <w:rPr>
+          <w:rFonts w:eastAsia="Times New Roman" w:cs="Arial"/>
+          <w:b/>
+          <w:bCs/>
+          <w:szCs w:val="24"/>
+          <w:lang w:val="es-EC" w:eastAsia="es-VE"/>
+        </w:rPr>
+        <w:t>Reciclaje y Recompensas:</w:t>
+      </w:r>
+    </w:p>
+    <w:p>
+      <w:pPr>
+        <w:shd w:val="clear" w:color="auto" w:fill="FFFFFF"/>
+        <w:spacing w:after="0" w:line="240" w:lineRule="auto"/>
+        <w:ind w:left="720"/>
+        <w:rPr>
+          <w:rFonts w:eastAsia="Times New Roman" w:cs="Arial"/>
+          <w:szCs w:val="24"/>
+          <w:lang w:val="es-EC" w:eastAsia="es-VE"/>
+        </w:rPr>
+      </w:pPr>
+    </w:p>
+    <w:p>
+      <w:pPr>
+        <w:numPr>
+          <w:ilvl w:val="1"/>
+          <w:numId w:val="13"/>
+        </w:numPr>
+        <w:shd w:val="clear" w:color="auto" w:fill="FFFFFF"/>
+        <w:spacing w:after="0" w:line="240" w:lineRule="auto"/>
+        <w:rPr>
+          <w:rFonts w:eastAsia="Times New Roman" w:cs="Arial"/>
+          <w:szCs w:val="24"/>
+          <w:lang w:val="es-EC" w:eastAsia="es-VE"/>
+        </w:rPr>
+      </w:pPr>
+      <w:r>
+        <w:rPr>
+          <w:rFonts w:eastAsia="Times New Roman" w:cs="Arial"/>
+          <w:szCs w:val="24"/>
+          <w:lang w:val="es-EC" w:eastAsia="es-VE"/>
+        </w:rPr>
+        <w:t>Incentiva a los usuarios a reciclar a través de un sistema de recompensas.</w:t>
+      </w:r>
+    </w:p>
+    <w:p>
+      <w:pPr>
+        <w:numPr>
+          <w:ilvl w:val="1"/>
+          <w:numId w:val="13"/>
+        </w:numPr>
+        <w:shd w:val="clear" w:color="auto" w:fill="FFFFFF"/>
+        <w:spacing w:after="0" w:line="240" w:lineRule="auto"/>
+        <w:rPr>
+          <w:rFonts w:eastAsia="Times New Roman" w:cs="Arial"/>
+          <w:szCs w:val="24"/>
+          <w:lang w:val="es-EC" w:eastAsia="es-VE"/>
+        </w:rPr>
+      </w:pPr>
+      <w:r>
+        <w:rPr>
+          <w:rFonts w:eastAsia="Times New Roman" w:cs="Arial"/>
+          <w:szCs w:val="24"/>
+          <w:lang w:val="es-EC" w:eastAsia="es-VE"/>
+        </w:rPr>
+        <w:t>Subproceso: Registro y seguimiento de la actividad de reciclaje de los usuarios.</w:t>
+      </w:r>
+    </w:p>
+    <w:p>
+      <w:pPr>
+        <w:shd w:val="clear" w:color="auto" w:fill="FFFFFF"/>
+        <w:spacing w:after="0" w:line="240" w:lineRule="auto"/>
+        <w:ind w:left="720"/>
+        <w:rPr>
+          <w:rFonts w:eastAsia="Times New Roman" w:cs="Arial"/>
+          <w:szCs w:val="24"/>
+          <w:lang w:val="es-EC" w:eastAsia="es-VE"/>
+        </w:rPr>
+      </w:pPr>
+    </w:p>
+    <w:p>
+      <w:pPr>
+        <w:numPr>
+          <w:ilvl w:val="0"/>
+          <w:numId w:val="13"/>
+        </w:numPr>
+        <w:shd w:val="clear" w:color="auto" w:fill="FFFFFF"/>
+        <w:spacing w:after="0" w:line="240" w:lineRule="auto"/>
+        <w:rPr>
+          <w:rFonts w:eastAsia="Times New Roman" w:cs="Arial"/>
+          <w:szCs w:val="24"/>
+          <w:lang w:val="es-EC" w:eastAsia="es-VE"/>
+        </w:rPr>
+      </w:pPr>
+      <w:r>
+        <w:rPr>
+          <w:rFonts w:eastAsia="Times New Roman" w:cs="Arial"/>
+          <w:b/>
+          <w:bCs/>
+          <w:szCs w:val="24"/>
+          <w:lang w:val="es-EC" w:eastAsia="es-VE"/>
+        </w:rPr>
+        <w:t>Registro de Negocios:</w:t>
+      </w:r>
+    </w:p>
+    <w:p>
+      <w:pPr>
+        <w:shd w:val="clear" w:color="auto" w:fill="FFFFFF"/>
+        <w:spacing w:after="0" w:line="240" w:lineRule="auto"/>
+        <w:ind w:left="720"/>
+        <w:rPr>
+          <w:rFonts w:eastAsia="Times New Roman" w:cs="Arial"/>
+          <w:szCs w:val="24"/>
+          <w:lang w:val="es-EC" w:eastAsia="es-VE"/>
+        </w:rPr>
+      </w:pPr>
+    </w:p>
+    <w:p>
+      <w:pPr>
+        <w:numPr>
+          <w:ilvl w:val="1"/>
+          <w:numId w:val="13"/>
+        </w:numPr>
+        <w:shd w:val="clear" w:color="auto" w:fill="FFFFFF"/>
+        <w:spacing w:after="0" w:line="240" w:lineRule="auto"/>
+        <w:rPr>
+          <w:rFonts w:eastAsia="Times New Roman" w:cs="Arial"/>
+          <w:szCs w:val="24"/>
+          <w:lang w:val="es-EC" w:eastAsia="es-VE"/>
+        </w:rPr>
+      </w:pPr>
+      <w:r>
+        <w:rPr>
+          <w:rFonts w:eastAsia="Times New Roman" w:cs="Arial"/>
+          <w:szCs w:val="24"/>
+          <w:lang w:val="es-EC" w:eastAsia="es-VE"/>
+        </w:rPr>
+        <w:t>Permite a los negocios locales agregar nuevos puntos verdes a la plataforma.</w:t>
+      </w:r>
+    </w:p>
+    <w:p>
+      <w:pPr>
+        <w:numPr>
+          <w:ilvl w:val="1"/>
+          <w:numId w:val="13"/>
+        </w:numPr>
+        <w:shd w:val="clear" w:color="auto" w:fill="FFFFFF"/>
+        <w:spacing w:after="0" w:line="240" w:lineRule="auto"/>
+        <w:rPr>
+          <w:rFonts w:eastAsia="Times New Roman" w:cs="Arial"/>
+          <w:szCs w:val="24"/>
+          <w:lang w:val="es-EC" w:eastAsia="es-VE"/>
+        </w:rPr>
+      </w:pPr>
+      <w:r>
+        <w:rPr>
+          <w:rFonts w:eastAsia="Times New Roman" w:cs="Arial"/>
+          <w:szCs w:val="24"/>
+          <w:lang w:val="es-EC" w:eastAsia="es-VE"/>
+        </w:rPr>
+        <w:t>Subproceso: Verificación y aprobación de nuevos puntos verdes agregados por los negocios.</w:t>
+      </w:r>
+    </w:p>
+    <w:p>
+      <w:pPr>
+        <w:shd w:val="clear" w:color="auto" w:fill="FFFFFF"/>
+        <w:spacing w:after="0" w:line="240" w:lineRule="auto"/>
+        <w:rPr>
+          <w:rFonts w:eastAsia="Times New Roman" w:cs="Arial"/>
+          <w:b/>
+          <w:bCs/>
+          <w:szCs w:val="24"/>
+          <w:lang w:val="es-EC" w:eastAsia="es-VE"/>
+        </w:rPr>
+      </w:pPr>
+    </w:p>
+    <w:p>
+      <w:pPr>
+        <w:shd w:val="clear" w:color="auto" w:fill="FFFFFF"/>
+        <w:spacing w:after="0" w:line="240" w:lineRule="auto"/>
+        <w:rPr>
+          <w:rFonts w:eastAsia="Times New Roman" w:cs="Arial"/>
+          <w:b/>
+          <w:bCs/>
+          <w:szCs w:val="24"/>
+          <w:lang w:val="es-EC" w:eastAsia="es-VE"/>
+        </w:rPr>
+      </w:pPr>
+      <w:r>
+        <w:rPr>
+          <w:rFonts w:eastAsia="Times New Roman" w:cs="Arial"/>
+          <w:b/>
+          <w:bCs/>
+          <w:szCs w:val="24"/>
+          <w:lang w:val="es-EC" w:eastAsia="es-VE"/>
+        </w:rPr>
+        <w:t>Áreas Organizacionales Involucradas:</w:t>
+      </w:r>
+    </w:p>
+    <w:p>
+      <w:pPr>
+        <w:shd w:val="clear" w:color="auto" w:fill="FFFFFF"/>
+        <w:spacing w:after="0" w:line="240" w:lineRule="auto"/>
+        <w:rPr>
+          <w:rFonts w:eastAsia="Times New Roman" w:cs="Arial"/>
+          <w:szCs w:val="24"/>
+          <w:lang w:val="es-EC" w:eastAsia="es-VE"/>
+        </w:rPr>
+      </w:pPr>
+    </w:p>
+    <w:p>
+      <w:pPr>
+        <w:numPr>
+          <w:ilvl w:val="0"/>
+          <w:numId w:val="14"/>
+        </w:numPr>
+        <w:shd w:val="clear" w:color="auto" w:fill="FFFFFF"/>
+        <w:spacing w:after="0" w:line="240" w:lineRule="auto"/>
+        <w:rPr>
+          <w:rFonts w:eastAsia="Times New Roman" w:cs="Arial"/>
+          <w:szCs w:val="24"/>
+          <w:lang w:val="es-EC" w:eastAsia="es-VE"/>
+        </w:rPr>
+      </w:pPr>
+      <w:r>
+        <w:rPr>
+          <w:rFonts w:eastAsia="Times New Roman" w:cs="Arial"/>
+          <w:b/>
+          <w:bCs/>
+          <w:szCs w:val="24"/>
+          <w:lang w:val="es-EC" w:eastAsia="es-VE"/>
+        </w:rPr>
+        <w:t>Usuarios Finales:</w:t>
+      </w:r>
+      <w:r>
+        <w:rPr>
+          <w:rFonts w:eastAsia="Times New Roman" w:cs="Arial"/>
+          <w:szCs w:val="24"/>
+          <w:lang w:val="es-EC" w:eastAsia="es-VE"/>
+        </w:rPr>
+        <w:t xml:space="preserve"> </w:t>
+      </w:r>
+      <w:r>
+        <w:rPr>
+          <w:rFonts w:eastAsia="Times New Roman" w:cs="Arial"/>
+          <w:szCs w:val="24"/>
+          <w:lang w:val="es-EC" w:eastAsia="es-VE"/>
+        </w:rPr>
+        <w:t>Ciudadanos de Riobamba interesados en reciclar y encontrar puntos verdes.</w:t>
+      </w:r>
+    </w:p>
+    <w:p>
+      <w:pPr>
+        <w:shd w:val="clear" w:color="auto" w:fill="FFFFFF"/>
+        <w:spacing w:after="0" w:line="240" w:lineRule="auto"/>
+        <w:ind w:left="720"/>
+        <w:rPr>
+          <w:rFonts w:eastAsia="Times New Roman" w:cs="Arial"/>
+          <w:szCs w:val="24"/>
+          <w:lang w:val="es-EC" w:eastAsia="es-VE"/>
+        </w:rPr>
+      </w:pPr>
+    </w:p>
+    <w:p>
+      <w:pPr>
+        <w:numPr>
+          <w:ilvl w:val="0"/>
+          <w:numId w:val="14"/>
+        </w:numPr>
+        <w:shd w:val="clear" w:color="auto" w:fill="FFFFFF"/>
+        <w:spacing w:after="0" w:line="240" w:lineRule="auto"/>
+        <w:rPr>
+          <w:rFonts w:eastAsia="Times New Roman" w:cs="Arial"/>
+          <w:szCs w:val="24"/>
+          <w:lang w:val="es-EC" w:eastAsia="es-VE"/>
+        </w:rPr>
+      </w:pPr>
+      <w:r>
+        <w:rPr>
+          <w:rFonts w:eastAsia="Times New Roman" w:cs="Arial"/>
+          <w:b/>
+          <w:bCs/>
+          <w:szCs w:val="24"/>
+          <w:lang w:val="es-EC" w:eastAsia="es-VE"/>
+        </w:rPr>
+        <w:t>Negocios Locales:</w:t>
+      </w:r>
+      <w:r>
+        <w:rPr>
+          <w:rFonts w:eastAsia="Times New Roman" w:cs="Arial"/>
+          <w:szCs w:val="24"/>
+          <w:lang w:val="es-EC" w:eastAsia="es-VE"/>
+        </w:rPr>
+        <w:t xml:space="preserve"> </w:t>
+      </w:r>
+      <w:r>
+        <w:rPr>
+          <w:rFonts w:eastAsia="Times New Roman" w:cs="Arial"/>
+          <w:szCs w:val="24"/>
+          <w:lang w:val="es-EC" w:eastAsia="es-VE"/>
+        </w:rPr>
+        <w:t>Establecimientos comerciales que desean participar agregando puntos verdes a la plataforma.</w:t>
+      </w:r>
+    </w:p>
+    <w:p>
+      <w:pPr>
+        <w:shd w:val="clear" w:color="auto" w:fill="FFFFFF"/>
+        <w:spacing w:after="0" w:line="240" w:lineRule="auto"/>
+        <w:ind w:left="720"/>
+        <w:rPr>
+          <w:rFonts w:eastAsia="Times New Roman" w:cs="Arial"/>
+          <w:szCs w:val="24"/>
+          <w:lang w:val="es-EC" w:eastAsia="es-VE"/>
+        </w:rPr>
+      </w:pPr>
+    </w:p>
+    <w:p>
+      <w:pPr>
+        <w:numPr>
+          <w:ilvl w:val="0"/>
+          <w:numId w:val="14"/>
+        </w:numPr>
+        <w:shd w:val="clear" w:color="auto" w:fill="FFFFFF"/>
+        <w:spacing w:after="0" w:line="240" w:lineRule="auto"/>
+        <w:rPr>
+          <w:rFonts w:eastAsia="Times New Roman" w:cs="Arial"/>
+          <w:szCs w:val="24"/>
+          <w:lang w:val="es-EC" w:eastAsia="es-VE"/>
+        </w:rPr>
+      </w:pPr>
+      <w:r>
+        <w:rPr>
+          <w:rFonts w:eastAsia="Times New Roman" w:cs="Arial"/>
+          <w:b/>
+          <w:bCs/>
+          <w:szCs w:val="24"/>
+          <w:lang w:val="es-EC" w:eastAsia="es-VE"/>
+        </w:rPr>
+        <w:t>Administradores del Sistema:</w:t>
+      </w:r>
+      <w:r>
+        <w:rPr>
+          <w:rFonts w:eastAsia="Times New Roman" w:cs="Arial"/>
+          <w:szCs w:val="24"/>
+          <w:lang w:val="es-EC" w:eastAsia="es-VE"/>
+        </w:rPr>
+        <w:t xml:space="preserve"> </w:t>
+      </w:r>
+      <w:r>
+        <w:rPr>
+          <w:rFonts w:eastAsia="Times New Roman" w:cs="Arial"/>
+          <w:szCs w:val="24"/>
+          <w:lang w:val="es-EC" w:eastAsia="es-VE"/>
+        </w:rPr>
+        <w:t>Personal encargado de administrar y mantener la plataforma GreenPoint.</w:t>
+      </w:r>
+    </w:p>
+    <w:p>
+      <w:pPr>
+        <w:shd w:val="clear" w:color="auto" w:fill="FFFFFF"/>
+        <w:spacing w:after="0" w:line="240" w:lineRule="auto"/>
+        <w:rPr>
+          <w:rFonts w:eastAsia="Times New Roman" w:cs="Arial"/>
+          <w:b/>
+          <w:bCs/>
+          <w:szCs w:val="24"/>
+          <w:lang w:val="es-EC" w:eastAsia="es-VE"/>
+        </w:rPr>
+      </w:pPr>
+    </w:p>
+    <w:p>
+      <w:pPr>
+        <w:shd w:val="clear" w:color="auto" w:fill="FFFFFF"/>
+        <w:spacing w:after="0" w:line="240" w:lineRule="auto"/>
+        <w:rPr>
+          <w:rFonts w:eastAsia="Times New Roman" w:cs="Arial"/>
+          <w:b/>
+          <w:bCs/>
+          <w:szCs w:val="24"/>
+          <w:lang w:val="es-EC" w:eastAsia="es-VE"/>
+        </w:rPr>
+      </w:pPr>
+      <w:r>
+        <w:rPr>
+          <w:rFonts w:eastAsia="Times New Roman" w:cs="Arial"/>
+          <w:b/>
+          <w:bCs/>
+          <w:szCs w:val="24"/>
+          <w:lang w:val="es-EC" w:eastAsia="es-VE"/>
+        </w:rPr>
+        <w:lastRenderedPageBreak/>
+        <w:t>Módulos del Nuevo Sistema Descritos:</w:t>
+      </w:r>
+    </w:p>
+    <w:p>
+      <w:pPr>
+        <w:shd w:val="clear" w:color="auto" w:fill="FFFFFF"/>
+        <w:spacing w:after="0" w:line="240" w:lineRule="auto"/>
+        <w:rPr>
+          <w:rFonts w:eastAsia="Times New Roman" w:cs="Arial"/>
+          <w:szCs w:val="24"/>
+          <w:lang w:val="es-EC" w:eastAsia="es-VE"/>
+        </w:rPr>
+      </w:pPr>
+    </w:p>
+    <w:p>
+      <w:pPr>
+        <w:numPr>
+          <w:ilvl w:val="0"/>
+          <w:numId w:val="15"/>
+        </w:numPr>
+        <w:shd w:val="clear" w:color="auto" w:fill="FFFFFF"/>
+        <w:spacing w:after="0" w:line="240" w:lineRule="auto"/>
+        <w:rPr>
+          <w:rFonts w:eastAsia="Times New Roman" w:cs="Arial"/>
+          <w:szCs w:val="24"/>
+          <w:lang w:val="es-EC" w:eastAsia="es-VE"/>
+        </w:rPr>
+      </w:pPr>
+      <w:r>
+        <w:rPr>
+          <w:rFonts w:eastAsia="Times New Roman" w:cs="Arial"/>
+          <w:b/>
+          <w:bCs/>
+          <w:szCs w:val="24"/>
+          <w:lang w:val="es-EC" w:eastAsia="es-VE"/>
+        </w:rPr>
+        <w:t>Geolocalización de Puntos Verdes:</w:t>
+      </w:r>
+      <w:r>
+        <w:rPr>
+          <w:rFonts w:eastAsia="Times New Roman" w:cs="Arial"/>
+          <w:szCs w:val="24"/>
+          <w:lang w:val="es-EC" w:eastAsia="es-VE"/>
+        </w:rPr>
+        <w:t xml:space="preserve"> </w:t>
+      </w:r>
+      <w:r>
+        <w:rPr>
+          <w:rFonts w:eastAsia="Times New Roman" w:cs="Arial"/>
+          <w:szCs w:val="24"/>
+          <w:lang w:val="es-EC" w:eastAsia="es-VE"/>
+        </w:rPr>
+        <w:t>Permite a los usuarios encontrar los puntos verdes más cercanos a su ubicación.</w:t>
+      </w:r>
+    </w:p>
+    <w:p>
+      <w:pPr>
+        <w:shd w:val="clear" w:color="auto" w:fill="FFFFFF"/>
+        <w:spacing w:after="0" w:line="240" w:lineRule="auto"/>
+        <w:ind w:left="720"/>
+        <w:rPr>
+          <w:rFonts w:eastAsia="Times New Roman" w:cs="Arial"/>
+          <w:szCs w:val="24"/>
+          <w:lang w:val="es-EC" w:eastAsia="es-VE"/>
+        </w:rPr>
+      </w:pPr>
+    </w:p>
+    <w:p>
+      <w:pPr>
+        <w:numPr>
+          <w:ilvl w:val="0"/>
+          <w:numId w:val="15"/>
+        </w:numPr>
+        <w:shd w:val="clear" w:color="auto" w:fill="FFFFFF"/>
+        <w:spacing w:after="0" w:line="240" w:lineRule="auto"/>
+        <w:rPr>
+          <w:rFonts w:eastAsia="Times New Roman" w:cs="Arial"/>
+          <w:szCs w:val="24"/>
+          <w:lang w:val="es-EC" w:eastAsia="es-VE"/>
+        </w:rPr>
+      </w:pPr>
+      <w:r>
+        <w:rPr>
+          <w:rFonts w:eastAsia="Times New Roman" w:cs="Arial"/>
+          <w:b/>
+          <w:bCs/>
+          <w:szCs w:val="24"/>
+          <w:lang w:val="es-EC" w:eastAsia="es-VE"/>
+        </w:rPr>
+        <w:t>Sistema de Recompensas:</w:t>
+      </w:r>
+      <w:r>
+        <w:rPr>
+          <w:rFonts w:eastAsia="Times New Roman" w:cs="Arial"/>
+          <w:szCs w:val="24"/>
+          <w:lang w:val="es-EC" w:eastAsia="es-VE"/>
+        </w:rPr>
+        <w:t xml:space="preserve"> </w:t>
+      </w:r>
+      <w:r>
+        <w:rPr>
+          <w:rFonts w:eastAsia="Times New Roman" w:cs="Arial"/>
+          <w:szCs w:val="24"/>
+          <w:lang w:val="es-EC" w:eastAsia="es-VE"/>
+        </w:rPr>
+        <w:t>Ofrece incentivos a los usuarios por participar en actividades de reciclaje.</w:t>
+      </w:r>
+    </w:p>
+    <w:p>
+      <w:pPr>
+        <w:shd w:val="clear" w:color="auto" w:fill="FFFFFF"/>
+        <w:spacing w:after="0" w:line="240" w:lineRule="auto"/>
+        <w:ind w:left="720"/>
+        <w:rPr>
+          <w:rFonts w:eastAsia="Times New Roman" w:cs="Arial"/>
+          <w:szCs w:val="24"/>
+          <w:lang w:val="es-EC" w:eastAsia="es-VE"/>
+        </w:rPr>
+      </w:pPr>
+    </w:p>
+    <w:p>
+      <w:pPr>
+        <w:numPr>
+          <w:ilvl w:val="0"/>
+          <w:numId w:val="15"/>
+        </w:numPr>
+        <w:shd w:val="clear" w:color="auto" w:fill="FFFFFF"/>
+        <w:spacing w:after="0" w:line="240" w:lineRule="auto"/>
+        <w:rPr>
+          <w:rFonts w:eastAsia="Times New Roman" w:cs="Arial"/>
+          <w:szCs w:val="24"/>
+          <w:lang w:val="es-EC" w:eastAsia="es-VE"/>
+        </w:rPr>
+      </w:pPr>
+      <w:r>
+        <w:rPr>
+          <w:rFonts w:eastAsia="Times New Roman" w:cs="Arial"/>
+          <w:b/>
+          <w:bCs/>
+          <w:szCs w:val="24"/>
+          <w:lang w:val="es-EC" w:eastAsia="es-VE"/>
+        </w:rPr>
+        <w:t>Registro de Negocios:</w:t>
+      </w:r>
+      <w:r>
+        <w:rPr>
+          <w:rFonts w:eastAsia="Times New Roman" w:cs="Arial"/>
+          <w:szCs w:val="24"/>
+          <w:lang w:val="es-EC" w:eastAsia="es-VE"/>
+        </w:rPr>
+        <w:t xml:space="preserve"> </w:t>
+      </w:r>
+      <w:r>
+        <w:rPr>
+          <w:rFonts w:eastAsia="Times New Roman" w:cs="Arial"/>
+          <w:szCs w:val="24"/>
+          <w:lang w:val="es-EC" w:eastAsia="es-VE"/>
+        </w:rPr>
+        <w:t>Permite a los negocios locales agregar nuevos puntos verdes a la plataforma después de una verificación adecuada.</w:t>
+      </w:r>
+    </w:p>
+    <w:p>
+      <w:pPr>
+        <w:shd w:val="clear" w:color="auto" w:fill="FFFFFF"/>
+        <w:spacing w:after="0" w:line="240" w:lineRule="auto"/>
+        <w:rPr>
+          <w:rFonts w:eastAsia="Times New Roman" w:cs="Arial"/>
+          <w:szCs w:val="24"/>
+          <w:lang w:val="es-EC" w:eastAsia="es-VE"/>
+        </w:rPr>
+      </w:pPr>
+    </w:p>
+    <w:p>
+      <w:pPr>
+        <w:shd w:val="clear" w:color="auto" w:fill="FFFFFF"/>
+        <w:spacing w:after="0" w:line="240" w:lineRule="auto"/>
+        <w:rPr>
+          <w:rFonts w:eastAsia="Times New Roman" w:cs="Arial"/>
           <w:color w:val="00B050"/>
           <w:szCs w:val="24"/>
           <w:lang w:eastAsia="es-VE"/>
         </w:rPr>
       </w:pPr>
-      <w:r>
+    </w:p>
+    <w:p>
+      <w:pPr>
+        <w:shd w:val="clear" w:color="auto" w:fill="FFFFFF"/>
+        <w:spacing w:after="0" w:line="240" w:lineRule="auto"/>
         <w:rPr>
           <w:rFonts w:eastAsia="Times New Roman" w:cs="Arial"/>
           <w:color w:val="00B050"/>
           <w:szCs w:val="24"/>
           <w:lang w:eastAsia="es-VE"/>
         </w:rPr>
-        <w:t>Aquí se presenta una introducción sobre cuales procesos o escenarios de negocio se están describiendo con este caso de uso, o grupos de casos de uso agrupados en el documento. Debe indicarse: Procesos, subprocesos, áreas organizacionales involucradas y cuales módulos del nuevo sistema se están describiendo.</w:t>
-      </w:r>
+      </w:pPr>
     </w:p>
     <w:p>
       <w:pPr>
@@ -3430,75 +4215,6 @@
           <w:lang w:eastAsia="es-VE"/>
         </w:rPr>
       </w:pPr>
-    </w:p>
-    <w:p>
-      <w:pPr>
-        <w:shd w:val="clear" w:color="auto" w:fill="FFFFFF"/>
-        <w:spacing w:after="0" w:line="240" w:lineRule="auto"/>
-        <w:rPr>
-          <w:rFonts w:eastAsia="Times New Roman" w:cs="Arial"/>
-          <w:color w:val="00B050"/>
-          <w:szCs w:val="24"/>
-          <w:lang w:eastAsia="es-VE"/>
-        </w:rPr>
-      </w:pPr>
-    </w:p>
-    <w:p>
-      <w:pPr>
-        <w:shd w:val="clear" w:color="auto" w:fill="FFFFFF"/>
-        <w:spacing w:after="0" w:line="240" w:lineRule="auto"/>
-        <w:rPr>
-          <w:rFonts w:eastAsia="Times New Roman" w:cs="Arial"/>
-          <w:color w:val="00B050"/>
-          <w:szCs w:val="24"/>
-          <w:lang w:eastAsia="es-VE"/>
-        </w:rPr>
-      </w:pPr>
-    </w:p>
-    <w:p>
-      <w:pPr>
-        <w:shd w:val="clear" w:color="auto" w:fill="FFFFFF"/>
-        <w:spacing w:after="0" w:line="240" w:lineRule="auto"/>
-        <w:rPr>
-          <w:rFonts w:eastAsia="Times New Roman" w:cs="Arial"/>
-          <w:color w:val="00B050"/>
-          <w:szCs w:val="24"/>
-          <w:lang w:eastAsia="es-VE"/>
-        </w:rPr>
-      </w:pPr>
-    </w:p>
-    <w:p>
-      <w:pPr>
-        <w:shd w:val="clear" w:color="auto" w:fill="FFFFFF"/>
-        <w:spacing w:after="0" w:line="240" w:lineRule="auto"/>
-        <w:rPr>
-          <w:rFonts w:eastAsia="Times New Roman" w:cs="Arial"/>
-          <w:color w:val="00B050"/>
-          <w:szCs w:val="24"/>
-          <w:lang w:eastAsia="es-VE"/>
-        </w:rPr>
-      </w:pPr>
-    </w:p>
-    <w:p>
-      <w:pPr>
-        <w:shd w:val="clear" w:color="auto" w:fill="FFFFFF"/>
-        <w:spacing w:after="0" w:line="240" w:lineRule="auto"/>
-        <w:rPr>
-          <w:rFonts w:ascii="Calibri" w:eastAsia="Times New Roman" w:hAnsi="Calibri"/>
-          <w:color w:val="222222"/>
-          <w:sz w:val="22"/>
-          <w:lang w:eastAsia="es-VE"/>
-        </w:rPr>
-      </w:pPr>
-      <w:r>
-        <w:rPr>
-          <w:rFonts w:ascii="Calibri" w:eastAsia="Times New Roman" w:hAnsi="Calibri"/>
-          <w:color w:val="222222"/>
-          <w:sz w:val="22"/>
-          <w:lang w:eastAsia="es-VE"/>
-        </w:rPr>
-        <w:t> </w:t>
-      </w:r>
     </w:p>
     <w:p>
       <w:pPr>
@@ -6678,26 +7394,7 @@
         <w:sz w:val="20"/>
         <w:szCs w:val="20"/>
       </w:rPr>
-      <w:t>La Oficina de Proyectos de Informática (</w:t>
-    </w:r>
-    <w:hyperlink r:id="rId1" w:history="1">
-      <w:r>
-        <w:rPr>
-          <w:rStyle w:val="Hipervnculo"/>
-          <w:b/>
-          <w:sz w:val="20"/>
-          <w:szCs w:val="20"/>
-        </w:rPr>
-        <w:t>http://www.pmoinformatica.com</w:t>
-      </w:r>
-    </w:hyperlink>
-    <w:r>
-      <w:rPr>
-        <w:sz w:val="20"/>
-        <w:szCs w:val="20"/>
-        <w:lang w:val="es-VE"/>
-      </w:rPr>
-      <w:t xml:space="preserve">) </w:t>
+      <w:t>GreenPoint</w:t>
     </w:r>
   </w:p>
   <w:p>
@@ -7433,6 +8130,123 @@
     </w:lvl>
   </w:abstractNum>
   <w:abstractNum w:abstractNumId="4" w15:restartNumberingAfterBreak="0">
+    <w:nsid w:val="13B7143D"/>
+    <w:multiLevelType w:val="multilevel"/>
+    <w:tmpl w:val="26E6C668"/>
+    <w:lvl w:ilvl="0">
+      <w:start w:val="1"/>
+      <w:numFmt w:val="decimal"/>
+      <w:lvlText w:val="%1."/>
+      <w:lvlJc w:val="left"/>
+      <w:pPr>
+        <w:tabs>
+          <w:tab w:val="num" w:pos="720"/>
+        </w:tabs>
+        <w:ind w:left="720" w:hanging="360"/>
+      </w:pPr>
+    </w:lvl>
+    <w:lvl w:ilvl="1">
+      <w:start w:val="1"/>
+      <w:numFmt w:val="bullet"/>
+      <w:lvlText w:val=""/>
+      <w:lvlJc w:val="left"/>
+      <w:pPr>
+        <w:tabs>
+          <w:tab w:val="num" w:pos="1440"/>
+        </w:tabs>
+        <w:ind w:left="1440" w:hanging="360"/>
+      </w:pPr>
+      <w:rPr>
+        <w:rFonts w:ascii="Symbol" w:hAnsi="Symbol" w:hint="default"/>
+        <w:sz w:val="20"/>
+      </w:rPr>
+    </w:lvl>
+    <w:lvl w:ilvl="2" w:tentative="1">
+      <w:start w:val="1"/>
+      <w:numFmt w:val="decimal"/>
+      <w:lvlText w:val="%3."/>
+      <w:lvlJc w:val="left"/>
+      <w:pPr>
+        <w:tabs>
+          <w:tab w:val="num" w:pos="2160"/>
+        </w:tabs>
+        <w:ind w:left="2160" w:hanging="360"/>
+      </w:pPr>
+    </w:lvl>
+    <w:lvl w:ilvl="3" w:tentative="1">
+      <w:start w:val="1"/>
+      <w:numFmt w:val="decimal"/>
+      <w:lvlText w:val="%4."/>
+      <w:lvlJc w:val="left"/>
+      <w:pPr>
+        <w:tabs>
+          <w:tab w:val="num" w:pos="2880"/>
+        </w:tabs>
+        <w:ind w:left="2880" w:hanging="360"/>
+      </w:pPr>
+    </w:lvl>
+    <w:lvl w:ilvl="4" w:tentative="1">
+      <w:start w:val="1"/>
+      <w:numFmt w:val="decimal"/>
+      <w:lvlText w:val="%5."/>
+      <w:lvlJc w:val="left"/>
+      <w:pPr>
+        <w:tabs>
+          <w:tab w:val="num" w:pos="3600"/>
+        </w:tabs>
+        <w:ind w:left="3600" w:hanging="360"/>
+      </w:pPr>
+    </w:lvl>
+    <w:lvl w:ilvl="5" w:tentative="1">
+      <w:start w:val="1"/>
+      <w:numFmt w:val="decimal"/>
+      <w:lvlText w:val="%6."/>
+      <w:lvlJc w:val="left"/>
+      <w:pPr>
+        <w:tabs>
+          <w:tab w:val="num" w:pos="4320"/>
+        </w:tabs>
+        <w:ind w:left="4320" w:hanging="360"/>
+      </w:pPr>
+    </w:lvl>
+    <w:lvl w:ilvl="6" w:tentative="1">
+      <w:start w:val="1"/>
+      <w:numFmt w:val="decimal"/>
+      <w:lvlText w:val="%7."/>
+      <w:lvlJc w:val="left"/>
+      <w:pPr>
+        <w:tabs>
+          <w:tab w:val="num" w:pos="5040"/>
+        </w:tabs>
+        <w:ind w:left="5040" w:hanging="360"/>
+      </w:pPr>
+    </w:lvl>
+    <w:lvl w:ilvl="7" w:tentative="1">
+      <w:start w:val="1"/>
+      <w:numFmt w:val="decimal"/>
+      <w:lvlText w:val="%8."/>
+      <w:lvlJc w:val="left"/>
+      <w:pPr>
+        <w:tabs>
+          <w:tab w:val="num" w:pos="5760"/>
+        </w:tabs>
+        <w:ind w:left="5760" w:hanging="360"/>
+      </w:pPr>
+    </w:lvl>
+    <w:lvl w:ilvl="8" w:tentative="1">
+      <w:start w:val="1"/>
+      <w:numFmt w:val="decimal"/>
+      <w:lvlText w:val="%9."/>
+      <w:lvlJc w:val="left"/>
+      <w:pPr>
+        <w:tabs>
+          <w:tab w:val="num" w:pos="6480"/>
+        </w:tabs>
+        <w:ind w:left="6480" w:hanging="360"/>
+      </w:pPr>
+    </w:lvl>
+  </w:abstractNum>
+  <w:abstractNum w:abstractNumId="5" w15:restartNumberingAfterBreak="0">
     <w:nsid w:val="2B2B4A45"/>
     <w:multiLevelType w:val="multilevel"/>
     <w:tmpl w:val="14FEB618"/>
@@ -7581,7 +8395,7 @@
       </w:rPr>
     </w:lvl>
   </w:abstractNum>
-  <w:abstractNum w:abstractNumId="5" w15:restartNumberingAfterBreak="0">
+  <w:abstractNum w:abstractNumId="6" w15:restartNumberingAfterBreak="0">
     <w:nsid w:val="2BA8158B"/>
     <w:multiLevelType w:val="multilevel"/>
     <w:tmpl w:val="615C96F4"/>
@@ -7730,7 +8544,7 @@
       </w:rPr>
     </w:lvl>
   </w:abstractNum>
-  <w:abstractNum w:abstractNumId="6" w15:restartNumberingAfterBreak="0">
+  <w:abstractNum w:abstractNumId="7" w15:restartNumberingAfterBreak="0">
     <w:nsid w:val="380F490E"/>
     <w:multiLevelType w:val="hybridMultilevel"/>
     <w:tmpl w:val="B95230FC"/>
@@ -7843,7 +8657,124 @@
       </w:rPr>
     </w:lvl>
   </w:abstractNum>
-  <w:abstractNum w:abstractNumId="7" w15:restartNumberingAfterBreak="0">
+  <w:abstractNum w:abstractNumId="8" w15:restartNumberingAfterBreak="0">
+    <w:nsid w:val="467242BF"/>
+    <w:multiLevelType w:val="multilevel"/>
+    <w:tmpl w:val="ADB6AD0A"/>
+    <w:lvl w:ilvl="0">
+      <w:start w:val="1"/>
+      <w:numFmt w:val="decimal"/>
+      <w:lvlText w:val="%1."/>
+      <w:lvlJc w:val="left"/>
+      <w:pPr>
+        <w:tabs>
+          <w:tab w:val="num" w:pos="720"/>
+        </w:tabs>
+        <w:ind w:left="720" w:hanging="360"/>
+      </w:pPr>
+    </w:lvl>
+    <w:lvl w:ilvl="1">
+      <w:start w:val="1"/>
+      <w:numFmt w:val="bullet"/>
+      <w:lvlText w:val=""/>
+      <w:lvlJc w:val="left"/>
+      <w:pPr>
+        <w:tabs>
+          <w:tab w:val="num" w:pos="1440"/>
+        </w:tabs>
+        <w:ind w:left="1440" w:hanging="360"/>
+      </w:pPr>
+      <w:rPr>
+        <w:rFonts w:ascii="Symbol" w:hAnsi="Symbol" w:hint="default"/>
+        <w:sz w:val="20"/>
+      </w:rPr>
+    </w:lvl>
+    <w:lvl w:ilvl="2" w:tentative="1">
+      <w:start w:val="1"/>
+      <w:numFmt w:val="decimal"/>
+      <w:lvlText w:val="%3."/>
+      <w:lvlJc w:val="left"/>
+      <w:pPr>
+        <w:tabs>
+          <w:tab w:val="num" w:pos="2160"/>
+        </w:tabs>
+        <w:ind w:left="2160" w:hanging="360"/>
+      </w:pPr>
+    </w:lvl>
+    <w:lvl w:ilvl="3" w:tentative="1">
+      <w:start w:val="1"/>
+      <w:numFmt w:val="decimal"/>
+      <w:lvlText w:val="%4."/>
+      <w:lvlJc w:val="left"/>
+      <w:pPr>
+        <w:tabs>
+          <w:tab w:val="num" w:pos="2880"/>
+        </w:tabs>
+        <w:ind w:left="2880" w:hanging="360"/>
+      </w:pPr>
+    </w:lvl>
+    <w:lvl w:ilvl="4" w:tentative="1">
+      <w:start w:val="1"/>
+      <w:numFmt w:val="decimal"/>
+      <w:lvlText w:val="%5."/>
+      <w:lvlJc w:val="left"/>
+      <w:pPr>
+        <w:tabs>
+          <w:tab w:val="num" w:pos="3600"/>
+        </w:tabs>
+        <w:ind w:left="3600" w:hanging="360"/>
+      </w:pPr>
+    </w:lvl>
+    <w:lvl w:ilvl="5" w:tentative="1">
+      <w:start w:val="1"/>
+      <w:numFmt w:val="decimal"/>
+      <w:lvlText w:val="%6."/>
+      <w:lvlJc w:val="left"/>
+      <w:pPr>
+        <w:tabs>
+          <w:tab w:val="num" w:pos="4320"/>
+        </w:tabs>
+        <w:ind w:left="4320" w:hanging="360"/>
+      </w:pPr>
+    </w:lvl>
+    <w:lvl w:ilvl="6" w:tentative="1">
+      <w:start w:val="1"/>
+      <w:numFmt w:val="decimal"/>
+      <w:lvlText w:val="%7."/>
+      <w:lvlJc w:val="left"/>
+      <w:pPr>
+        <w:tabs>
+          <w:tab w:val="num" w:pos="5040"/>
+        </w:tabs>
+        <w:ind w:left="5040" w:hanging="360"/>
+      </w:pPr>
+    </w:lvl>
+    <w:lvl w:ilvl="7" w:tentative="1">
+      <w:start w:val="1"/>
+      <w:numFmt w:val="decimal"/>
+      <w:lvlText w:val="%8."/>
+      <w:lvlJc w:val="left"/>
+      <w:pPr>
+        <w:tabs>
+          <w:tab w:val="num" w:pos="5760"/>
+        </w:tabs>
+        <w:ind w:left="5760" w:hanging="360"/>
+      </w:pPr>
+    </w:lvl>
+    <w:lvl w:ilvl="8" w:tentative="1">
+      <w:start w:val="1"/>
+      <w:numFmt w:val="decimal"/>
+      <w:lvlText w:val="%9."/>
+      <w:lvlJc w:val="left"/>
+      <w:pPr>
+        <w:tabs>
+          <w:tab w:val="num" w:pos="6480"/>
+        </w:tabs>
+        <w:ind w:left="6480" w:hanging="360"/>
+      </w:pPr>
+    </w:lvl>
+  </w:abstractNum>
+  <w:abstractNum w:abstractNumId="9" w15:restartNumberingAfterBreak="0">
     <w:nsid w:val="4F1931C1"/>
     <w:multiLevelType w:val="multilevel"/>
     <w:tmpl w:val="DD8CFD1A"/>
@@ -7992,7 +8923,124 @@
       </w:rPr>
     </w:lvl>
   </w:abstractNum>
-  <w:abstractNum w:abstractNumId="8" w15:restartNumberingAfterBreak="0">
+  <w:abstractNum w:abstractNumId="10" w15:restartNumberingAfterBreak="0">
+    <w:nsid w:val="564559EF"/>
+    <w:multiLevelType w:val="multilevel"/>
+    <w:tmpl w:val="E8EE86AC"/>
+    <w:lvl w:ilvl="0">
+      <w:start w:val="1"/>
+      <w:numFmt w:val="decimal"/>
+      <w:lvlText w:val="%1."/>
+      <w:lvlJc w:val="left"/>
+      <w:pPr>
+        <w:tabs>
+          <w:tab w:val="num" w:pos="720"/>
+        </w:tabs>
+        <w:ind w:left="720" w:hanging="360"/>
+      </w:pPr>
+    </w:lvl>
+    <w:lvl w:ilvl="1">
+      <w:start w:val="1"/>
+      <w:numFmt w:val="bullet"/>
+      <w:lvlText w:val=""/>
+      <w:lvlJc w:val="left"/>
+      <w:pPr>
+        <w:tabs>
+          <w:tab w:val="num" w:pos="1440"/>
+        </w:tabs>
+        <w:ind w:left="1440" w:hanging="360"/>
+      </w:pPr>
+      <w:rPr>
+        <w:rFonts w:ascii="Symbol" w:hAnsi="Symbol" w:hint="default"/>
+        <w:sz w:val="20"/>
+      </w:rPr>
+    </w:lvl>
+    <w:lvl w:ilvl="2" w:tentative="1">
+      <w:start w:val="1"/>
+      <w:numFmt w:val="decimal"/>
+      <w:lvlText w:val="%3."/>
+      <w:lvlJc w:val="left"/>
+      <w:pPr>
+        <w:tabs>
+          <w:tab w:val="num" w:pos="2160"/>
+        </w:tabs>
+        <w:ind w:left="2160" w:hanging="360"/>
+      </w:pPr>
+    </w:lvl>
+    <w:lvl w:ilvl="3" w:tentative="1">
+      <w:start w:val="1"/>
+      <w:numFmt w:val="decimal"/>
+      <w:lvlText w:val="%4."/>
+      <w:lvlJc w:val="left"/>
+      <w:pPr>
+        <w:tabs>
+          <w:tab w:val="num" w:pos="2880"/>
+        </w:tabs>
+        <w:ind w:left="2880" w:hanging="360"/>
+      </w:pPr>
+    </w:lvl>
+    <w:lvl w:ilvl="4" w:tentative="1">
+      <w:start w:val="1"/>
+      <w:numFmt w:val="decimal"/>
+      <w:lvlText w:val="%5."/>
+      <w:lvlJc w:val="left"/>
+      <w:pPr>
+        <w:tabs>
+          <w:tab w:val="num" w:pos="3600"/>
+        </w:tabs>
+        <w:ind w:left="3600" w:hanging="360"/>
+      </w:pPr>
+    </w:lvl>
+    <w:lvl w:ilvl="5" w:tentative="1">
+      <w:start w:val="1"/>
+      <w:numFmt w:val="decimal"/>
+      <w:lvlText w:val="%6."/>
+      <w:lvlJc w:val="left"/>
+      <w:pPr>
+        <w:tabs>
+          <w:tab w:val="num" w:pos="4320"/>
+        </w:tabs>
+        <w:ind w:left="4320" w:hanging="360"/>
+      </w:pPr>
+    </w:lvl>
+    <w:lvl w:ilvl="6" w:tentative="1">
+      <w:start w:val="1"/>
+      <w:numFmt w:val="decimal"/>
+      <w:lvlText w:val="%7."/>
+      <w:lvlJc w:val="left"/>
+      <w:pPr>
+        <w:tabs>
+          <w:tab w:val="num" w:pos="5040"/>
+        </w:tabs>
+        <w:ind w:left="5040" w:hanging="360"/>
+      </w:pPr>
+    </w:lvl>
+    <w:lvl w:ilvl="7" w:tentative="1">
+      <w:start w:val="1"/>
+      <w:numFmt w:val="decimal"/>
+      <w:lvlText w:val="%8."/>
+      <w:lvlJc w:val="left"/>
+      <w:pPr>
+        <w:tabs>
+          <w:tab w:val="num" w:pos="5760"/>
+        </w:tabs>
+        <w:ind w:left="5760" w:hanging="360"/>
+      </w:pPr>
+    </w:lvl>
+    <w:lvl w:ilvl="8" w:tentative="1">
+      <w:start w:val="1"/>
+      <w:numFmt w:val="decimal"/>
+      <w:lvlText w:val="%9."/>
+      <w:lvlJc w:val="left"/>
+      <w:pPr>
+        <w:tabs>
+          <w:tab w:val="num" w:pos="6480"/>
+        </w:tabs>
+        <w:ind w:left="6480" w:hanging="360"/>
+      </w:pPr>
+    </w:lvl>
+  </w:abstractNum>
+  <w:abstractNum w:abstractNumId="11" w15:restartNumberingAfterBreak="0">
     <w:nsid w:val="62151C9C"/>
     <w:multiLevelType w:val="multilevel"/>
     <w:tmpl w:val="769A66F6"/>
@@ -8141,7 +9189,7 @@
       </w:rPr>
     </w:lvl>
   </w:abstractNum>
-  <w:abstractNum w:abstractNumId="9" w15:restartNumberingAfterBreak="0">
+  <w:abstractNum w:abstractNumId="12" w15:restartNumberingAfterBreak="0">
     <w:nsid w:val="62633136"/>
     <w:multiLevelType w:val="multilevel"/>
     <w:tmpl w:val="2118013C"/>
@@ -8290,7 +9338,7 @@
       </w:rPr>
     </w:lvl>
   </w:abstractNum>
-  <w:abstractNum w:abstractNumId="10" w15:restartNumberingAfterBreak="0">
+  <w:abstractNum w:abstractNumId="13" w15:restartNumberingAfterBreak="0">
     <w:nsid w:val="634C1E96"/>
     <w:multiLevelType w:val="hybridMultilevel"/>
     <w:tmpl w:val="332C85AA"/>
@@ -8403,7 +9451,7 @@
       </w:rPr>
     </w:lvl>
   </w:abstractNum>
-  <w:abstractNum w:abstractNumId="11" w15:restartNumberingAfterBreak="0">
+  <w:abstractNum w:abstractNumId="14" w15:restartNumberingAfterBreak="0">
     <w:nsid w:val="664A65B7"/>
     <w:multiLevelType w:val="multilevel"/>
     <w:tmpl w:val="200A001F"/>
@@ -8499,31 +9547,40 @@
     <w:abstractNumId w:val="2"/>
   </w:num>
   <w:num w:numId="4" w16cid:durableId="1544439307">
+    <w:abstractNumId w:val="14"/>
+  </w:num>
+  <w:num w:numId="5" w16cid:durableId="1502240047">
+    <w:abstractNumId w:val="5"/>
+  </w:num>
+  <w:num w:numId="6" w16cid:durableId="377362221">
+    <w:abstractNumId w:val="12"/>
+  </w:num>
+  <w:num w:numId="7" w16cid:durableId="1607225895">
     <w:abstractNumId w:val="11"/>
   </w:num>
-  <w:num w:numId="5" w16cid:durableId="1502240047">
-    <w:abstractNumId w:val="4"/>
+  <w:num w:numId="8" w16cid:durableId="1928272961">
+    <w:abstractNumId w:val="6"/>
   </w:num>
-  <w:num w:numId="6" w16cid:durableId="377362221">
+  <w:num w:numId="9" w16cid:durableId="824593867">
     <w:abstractNumId w:val="9"/>
   </w:num>
-  <w:num w:numId="7" w16cid:durableId="1607225895">
-    <w:abstractNumId w:val="8"/>
-  </w:num>
-  <w:num w:numId="8" w16cid:durableId="1928272961">
-    <w:abstractNumId w:val="5"/>
-  </w:num>
-  <w:num w:numId="9" w16cid:durableId="824593867">
+  <w:num w:numId="10" w16cid:durableId="731122600">
     <w:abstractNumId w:val="7"/>
-  </w:num>
-  <w:num w:numId="10" w16cid:durableId="731122600">
-    <w:abstractNumId w:val="6"/>
   </w:num>
   <w:num w:numId="11" w16cid:durableId="1382287018">
     <w:abstractNumId w:val="0"/>
   </w:num>
   <w:num w:numId="12" w16cid:durableId="1235972655">
+    <w:abstractNumId w:val="13"/>
+  </w:num>
+  <w:num w:numId="13" w16cid:durableId="1849639234">
     <w:abstractNumId w:val="10"/>
+  </w:num>
+  <w:num w:numId="14" w16cid:durableId="1932546296">
+    <w:abstractNumId w:val="8"/>
+  </w:num>
+  <w:num w:numId="15" w16cid:durableId="196092596">
+    <w:abstractNumId w:val="4"/>
   </w:num>
   <w:numIdMacAtCleanup w:val="1"/>
 </w:numbering>
@@ -9000,6 +10057,7 @@
   <w:style w:type="character" w:default="1" w:styleId="Fuentedeprrafopredeter">
     <w:name w:val="Default Paragraph Font"/>
     <w:uiPriority w:val="1"/>
+    <w:semiHidden/>
     <w:unhideWhenUsed/>
   </w:style>
   <w:style w:type="table" w:default="1" w:styleId="Tablanormal">
@@ -9007,7 +10065,6 @@
     <w:uiPriority w:val="99"/>
     <w:semiHidden/>
     <w:unhideWhenUsed/>
-    <w:qFormat/>
     <w:tblPr>
       <w:tblInd w:w="0" w:type="dxa"/>
       <w:tblCellMar>
@@ -9302,7 +10359,7 @@
       <w:lang w:eastAsia="en-US"/>
     </w:rPr>
   </w:style>
-  <w:style w:type="paragraph" w:styleId="TtulodeTDC">
+  <w:style w:type="paragraph" w:customStyle="1" w:styleId="TtulodeTDC">
     <w:name w:val="Título de TDC"/>
     <w:basedOn w:val="Ttulo1"/>
     <w:next w:val="Normal"/>

</xml_diff>